<commit_message>
estimate to sale complete
</commit_message>
<xml_diff>
--- a/comands/new_sampleinvoice.docx
+++ b/comands/new_sampleinvoice.docx
@@ -160,7 +160,7 @@
                 <w:sz w:val="15"/>
                 <w:lang w:val="en-IN"/>
               </w:rPr>
-              <w:t xml:space="preserve">000094</w:t>
+              <w:t xml:space="preserve">000008</w:t>
             </w:r>
           </w:p>
         </w:tc>
@@ -333,7 +333,7 @@
                 <w:sz w:val="15"/>
                 <w:lang w:val="en-IN"/>
               </w:rPr>
-              <w:t xml:space="preserve">shri </w:t>
+              <w:t xml:space="preserve">Ruturaj </w:t>
             </w:r>
           </w:p>
           <w:p>
@@ -379,7 +379,7 @@
                 <w:sz w:val="15"/>
                 <w:lang w:val="en-IN"/>
               </w:rPr>
-              <w:t xml:space="preserve">5632103695</w:t>
+              <w:t xml:space="preserve">883016942</w:t>
             </w:r>
           </w:p>
           <w:p>
@@ -398,7 +398,7 @@
                 <w:sz w:val="15"/>
                 <w:lang w:val="en-IN"/>
               </w:rPr>
-              <w:t xml:space="preserve">  GSTIN : 458652355</w:t>
+              <w:t xml:space="preserve">  GSTIN : 4596</w:t>
             </w:r>
           </w:p>
           <w:p>
@@ -813,7 +813,7 @@
                 <w:sz w:val="15"/>
                 <w:lang w:val="en-IN"/>
               </w:rPr>
-              <w:t xml:space="preserve">1</w:t>
+              <w:t xml:space="preserve">10</w:t>
             </w:r>
           </w:p>
         </w:tc>
@@ -959,7 +959,7 @@
                 <w:sz w:val="15"/>
                 <w:lang w:val="en-IN"/>
               </w:rPr>
-              <w:t xml:space="preserve">20000.0</w:t>
+              <w:t xml:space="preserve">200000.0</w:t>
             </w:r>
           </w:p>
         </w:tc>
@@ -1075,7 +1075,7 @@
                 <w:sz w:val="15"/>
                 <w:lang w:val="en-IN"/>
               </w:rPr>
-              <w:t xml:space="preserve">01</w:t>
+              <w:t xml:space="preserve">10</w:t>
             </w:r>
           </w:p>
         </w:tc>
@@ -1251,7 +1251,7 @@
                 <w:sz w:val="15"/>
                 <w:lang w:val="en-IN"/>
               </w:rPr>
-              <w:t xml:space="preserve">20000.0</w:t>
+              <w:t xml:space="preserve">200000.0</w:t>
             </w:r>
           </w:p>
         </w:tc>
@@ -1318,7 +1318,7 @@
                 <w:sz w:val="15"/>
                 <w:lang w:val="en-IN"/>
               </w:rPr>
-              <w:t xml:space="preserve">Twenty Thousand only</w:t>
+              <w:t xml:space="preserve">Two Hundred Thousand only</w:t>
             </w:r>
           </w:p>
         </w:tc>
@@ -1402,7 +1402,7 @@
                 <w:sz w:val="15"/>
                 <w:lang w:val="en-IN"/>
               </w:rPr>
-              <w:t xml:space="preserve"> 20000.0</w:t>
+              <w:t xml:space="preserve"> 200000.0</w:t>
             </w:r>
           </w:p>
         </w:tc>
@@ -1500,7 +1500,7 @@
                 <w:sz w:val="15"/>
                 <w:lang w:val="en-IN"/>
               </w:rPr>
-              <w:t xml:space="preserve">20000.0</w:t>
+              <w:t xml:space="preserve">200000.0</w:t>
             </w:r>
           </w:p>
           <w:p>
@@ -1642,7 +1642,7 @@
                 <w:sz w:val="15"/>
                 <w:lang w:val="en-IN"/>
               </w:rPr>
-              <w:t xml:space="preserve">20000.0</w:t>
+              <w:t xml:space="preserve">200000.0</w:t>
             </w:r>
           </w:p>
         </w:tc>

</xml_diff>